<commit_message>
Refactor(all): Change logic app and UI
</commit_message>
<xml_diff>
--- a/uml/Waterfall Model Tiket Hotel.docx
+++ b/uml/Waterfall Model Tiket Hotel.docx
@@ -151,6 +151,7 @@
     <w:p>
       <w:pPr>
         <w:numPr>
+          <w:ilvl w:val="0"/>
           <w:numId w:val="0"/>
         </w:numPr>
         <w:spacing w:line="360" w:lineRule="auto"/>
@@ -179,6 +180,7 @@
     <w:p>
       <w:pPr>
         <w:numPr>
+          <w:ilvl w:val="0"/>
           <w:numId w:val="0"/>
         </w:numPr>
         <w:spacing w:line="360" w:lineRule="auto"/>
@@ -415,6 +417,43 @@
       </w:pPr>
       <w:r>
         <w:rPr>
+          <w:rFonts w:hint="default"/>
+          <w:shd w:val="clear" w:color="auto" w:fill="auto"/>
+          <w:lang w:val="id-ID"/>
+        </w:rPr>
+        <w:t>User dapat melihat detail kamar</w:t>
+      </w:r>
+    </w:p>
+    <w:p>
+      <w:pPr>
+        <w:pStyle w:val="4"/>
+        <w:keepNext w:val="0"/>
+        <w:keepLines w:val="0"/>
+        <w:pageBreakBefore w:val="0"/>
+        <w:widowControl/>
+        <w:numPr>
+          <w:ilvl w:val="0"/>
+          <w:numId w:val="5"/>
+        </w:numPr>
+        <w:suppressLineNumbers w:val="0"/>
+        <w:kinsoku/>
+        <w:wordWrap/>
+        <w:overflowPunct/>
+        <w:topLinePunct w:val="0"/>
+        <w:autoSpaceDE/>
+        <w:autoSpaceDN/>
+        <w:bidi w:val="0"/>
+        <w:adjustRightInd/>
+        <w:snapToGrid/>
+        <w:spacing w:beforeAutospacing="0" w:afterAutospacing="0" w:line="360" w:lineRule="auto"/>
+        <w:ind w:left="1260" w:leftChars="0" w:hanging="420" w:firstLineChars="0"/>
+        <w:textAlignment w:val="auto"/>
+        <w:rPr>
+          <w:shd w:val="clear" w:color="auto" w:fill="auto"/>
+        </w:rPr>
+      </w:pPr>
+      <w:r>
+        <w:rPr>
           <w:shd w:val="clear" w:color="auto" w:fill="auto"/>
         </w:rPr>
         <w:t>User dapat memilih kamar dan melakukan booking.</w:t>
@@ -555,6 +594,45 @@
           <w:lang w:val="id-ID"/>
         </w:rPr>
         <w:t>Sistem dapat mencetak informasi pemesanan</w:t>
+      </w:r>
+    </w:p>
+    <w:p>
+      <w:pPr>
+        <w:pStyle w:val="4"/>
+        <w:keepNext w:val="0"/>
+        <w:keepLines w:val="0"/>
+        <w:pageBreakBefore w:val="0"/>
+        <w:widowControl/>
+        <w:numPr>
+          <w:ilvl w:val="0"/>
+          <w:numId w:val="5"/>
+        </w:numPr>
+        <w:suppressLineNumbers w:val="0"/>
+        <w:kinsoku/>
+        <w:wordWrap/>
+        <w:overflowPunct/>
+        <w:topLinePunct w:val="0"/>
+        <w:autoSpaceDE/>
+        <w:autoSpaceDN/>
+        <w:bidi w:val="0"/>
+        <w:adjustRightInd/>
+        <w:snapToGrid/>
+        <w:spacing w:beforeAutospacing="0" w:afterAutospacing="0" w:line="360" w:lineRule="auto"/>
+        <w:ind w:left="1260" w:leftChars="0" w:hanging="420" w:firstLineChars="0"/>
+        <w:textAlignment w:val="auto"/>
+        <w:rPr>
+          <w:rFonts w:hint="default"/>
+          <w:shd w:val="clear" w:color="auto" w:fill="auto"/>
+          <w:lang w:val="id-ID"/>
+        </w:rPr>
+      </w:pPr>
+      <w:r>
+        <w:rPr>
+          <w:rFonts w:hint="default"/>
+          <w:shd w:val="clear" w:color="auto" w:fill="auto"/>
+          <w:lang w:val="id-ID"/>
+        </w:rPr>
+        <w:t>Sistem dapat menghapus pesanan ketika sudah kedaluarsa ketika di cek ( Admin )</w:t>
       </w:r>
     </w:p>
     <w:p>
@@ -658,20 +736,20 @@
         <w:widowControl/>
         <w:numPr>
           <w:ilvl w:val="0"/>
-          <w:numId w:val="0"/>
-        </w:numPr>
-        <w:suppressLineNumbers w:val="0"/>
-        <w:kinsoku/>
-        <w:wordWrap/>
-        <w:overflowPunct/>
-        <w:topLinePunct w:val="0"/>
-        <w:autoSpaceDE/>
-        <w:autoSpaceDN/>
-        <w:bidi w:val="0"/>
-        <w:adjustRightInd/>
-        <w:snapToGrid/>
-        <w:spacing w:beforeAutospacing="0" w:afterAutospacing="0" w:line="360" w:lineRule="auto"/>
-        <w:ind w:right="0" w:rightChars="0"/>
+          <w:numId w:val="5"/>
+        </w:numPr>
+        <w:suppressLineNumbers w:val="0"/>
+        <w:kinsoku/>
+        <w:wordWrap/>
+        <w:overflowPunct/>
+        <w:topLinePunct w:val="0"/>
+        <w:autoSpaceDE/>
+        <w:autoSpaceDN/>
+        <w:bidi w:val="0"/>
+        <w:adjustRightInd/>
+        <w:snapToGrid/>
+        <w:spacing w:beforeAutospacing="0" w:afterAutospacing="0" w:line="360" w:lineRule="auto"/>
+        <w:ind w:left="1260" w:leftChars="0" w:hanging="420" w:firstLineChars="0"/>
         <w:textAlignment w:val="auto"/>
         <w:rPr>
           <w:rFonts w:hint="default"/>
@@ -683,6 +761,14 @@
           <w:lang w:val="id-ID"/>
         </w:rPr>
       </w:pPr>
+      <w:r>
+        <w:rPr>
+          <w:rFonts w:hint="default"/>
+          <w:shd w:val="clear" w:color="auto" w:fill="auto"/>
+          <w:lang w:val="id-ID"/>
+        </w:rPr>
+        <w:t>Admin dapat mengecek masa aktif kode booking ( Pesanan user )</w:t>
+      </w:r>
     </w:p>
     <w:p>
       <w:pPr>
@@ -718,7 +804,31 @@
           <w:lang w:val="id-ID"/>
         </w:rPr>
       </w:pPr>
-      <w:r>
+    </w:p>
+    <w:p>
+      <w:pPr>
+        <w:pStyle w:val="4"/>
+        <w:keepNext w:val="0"/>
+        <w:keepLines w:val="0"/>
+        <w:pageBreakBefore w:val="0"/>
+        <w:widowControl/>
+        <w:numPr>
+          <w:ilvl w:val="0"/>
+          <w:numId w:val="0"/>
+        </w:numPr>
+        <w:suppressLineNumbers w:val="0"/>
+        <w:kinsoku/>
+        <w:wordWrap/>
+        <w:overflowPunct/>
+        <w:topLinePunct w:val="0"/>
+        <w:autoSpaceDE/>
+        <w:autoSpaceDN/>
+        <w:bidi w:val="0"/>
+        <w:adjustRightInd/>
+        <w:snapToGrid/>
+        <w:spacing w:beforeAutospacing="0" w:afterAutospacing="0" w:line="360" w:lineRule="auto"/>
+        <w:ind w:right="0" w:rightChars="0"/>
+        <w:textAlignment w:val="auto"/>
         <w:rPr>
           <w:rFonts w:hint="default"/>
           <w:b w:val="0"/>
@@ -728,8 +838,89 @@
           <w:shd w:val="clear" w:color="auto" w:fill="auto"/>
           <w:lang w:val="id-ID"/>
         </w:rPr>
-        <w:t xml:space="preserve">      Semua kebutuhan ini dikumpulkan dari user ( pemilik hotel )</w:t>
-      </w:r>
+      </w:pPr>
+      <w:r>
+        <w:rPr>
+          <w:rFonts w:hint="default"/>
+          <w:b w:val="0"/>
+          <w:bCs w:val="0"/>
+          <w:sz w:val="24"/>
+          <w:szCs w:val="24"/>
+          <w:shd w:val="clear" w:color="auto" w:fill="auto"/>
+          <w:lang w:val="id-ID"/>
+        </w:rPr>
+        <w:t xml:space="preserve">      Semua kebutuhan ini dikumpulkan dari user ( Pemilik hotel )</w:t>
+      </w:r>
+    </w:p>
+    <w:p>
+      <w:pPr>
+        <w:pStyle w:val="4"/>
+        <w:keepNext w:val="0"/>
+        <w:keepLines w:val="0"/>
+        <w:pageBreakBefore w:val="0"/>
+        <w:widowControl/>
+        <w:numPr>
+          <w:ilvl w:val="0"/>
+          <w:numId w:val="0"/>
+        </w:numPr>
+        <w:suppressLineNumbers w:val="0"/>
+        <w:kinsoku/>
+        <w:wordWrap/>
+        <w:overflowPunct/>
+        <w:topLinePunct w:val="0"/>
+        <w:autoSpaceDE/>
+        <w:autoSpaceDN/>
+        <w:bidi w:val="0"/>
+        <w:adjustRightInd/>
+        <w:snapToGrid/>
+        <w:spacing w:beforeAutospacing="0" w:afterAutospacing="0" w:line="360" w:lineRule="auto"/>
+        <w:ind w:right="0" w:rightChars="0"/>
+        <w:textAlignment w:val="auto"/>
+        <w:rPr>
+          <w:rFonts w:hint="default"/>
+          <w:b w:val="0"/>
+          <w:bCs w:val="0"/>
+          <w:sz w:val="24"/>
+          <w:szCs w:val="24"/>
+          <w:shd w:val="clear" w:color="auto" w:fill="auto"/>
+          <w:lang w:val="id-ID"/>
+        </w:rPr>
+      </w:pPr>
+    </w:p>
+    <w:p>
+      <w:pPr>
+        <w:pStyle w:val="4"/>
+        <w:keepNext w:val="0"/>
+        <w:keepLines w:val="0"/>
+        <w:pageBreakBefore w:val="0"/>
+        <w:widowControl/>
+        <w:numPr>
+          <w:ilvl w:val="0"/>
+          <w:numId w:val="0"/>
+        </w:numPr>
+        <w:suppressLineNumbers w:val="0"/>
+        <w:kinsoku/>
+        <w:wordWrap/>
+        <w:overflowPunct/>
+        <w:topLinePunct w:val="0"/>
+        <w:autoSpaceDE/>
+        <w:autoSpaceDN/>
+        <w:bidi w:val="0"/>
+        <w:adjustRightInd/>
+        <w:snapToGrid/>
+        <w:spacing w:beforeAutospacing="0" w:afterAutospacing="0" w:line="360" w:lineRule="auto"/>
+        <w:ind w:right="0" w:rightChars="0"/>
+        <w:textAlignment w:val="auto"/>
+        <w:rPr>
+          <w:rFonts w:hint="default"/>
+          <w:b w:val="0"/>
+          <w:bCs w:val="0"/>
+          <w:sz w:val="24"/>
+          <w:szCs w:val="24"/>
+          <w:shd w:val="clear" w:color="auto" w:fill="auto"/>
+          <w:lang w:val="id-ID"/>
+        </w:rPr>
+      </w:pPr>
     </w:p>
     <w:p>
       <w:pPr>
@@ -790,20 +981,17 @@
           <w:numId w:val="6"/>
         </w:numPr>
         <w:suppressLineNumbers w:val="0"/>
-        <w:tabs>
-          <w:tab w:val="clear" w:pos="425"/>
-        </w:tabs>
-        <w:kinsoku/>
-        <w:wordWrap/>
-        <w:overflowPunct/>
-        <w:topLinePunct w:val="0"/>
-        <w:autoSpaceDE/>
-        <w:autoSpaceDN/>
-        <w:bidi w:val="0"/>
-        <w:adjustRightInd/>
-        <w:snapToGrid/>
-        <w:spacing w:beforeAutospacing="0" w:afterAutospacing="0" w:line="360" w:lineRule="auto"/>
-        <w:ind w:left="425" w:leftChars="0" w:right="0" w:rightChars="0" w:firstLine="0" w:firstLineChars="0"/>
+        <w:kinsoku/>
+        <w:wordWrap/>
+        <w:overflowPunct/>
+        <w:topLinePunct w:val="0"/>
+        <w:autoSpaceDE/>
+        <w:autoSpaceDN/>
+        <w:bidi w:val="0"/>
+        <w:adjustRightInd/>
+        <w:snapToGrid/>
+        <w:spacing w:beforeAutospacing="0" w:afterAutospacing="0" w:line="360" w:lineRule="auto"/>
+        <w:ind w:left="420" w:leftChars="0" w:right="0" w:rightChars="0"/>
         <w:textAlignment w:val="auto"/>
         <w:rPr>
           <w:rFonts w:hint="default"/>
@@ -956,47 +1144,19 @@
     </w:p>
     <w:p>
       <w:pPr>
-        <w:pStyle w:val="4"/>
-        <w:keepNext w:val="0"/>
-        <w:keepLines w:val="0"/>
-        <w:pageBreakBefore w:val="0"/>
-        <w:widowControl/>
-        <w:numPr>
-          <w:ilvl w:val="0"/>
-          <w:numId w:val="7"/>
-        </w:numPr>
-        <w:suppressLineNumbers w:val="0"/>
-        <w:tabs>
-          <w:tab w:val="clear" w:pos="420"/>
-        </w:tabs>
-        <w:kinsoku/>
-        <w:wordWrap/>
-        <w:overflowPunct/>
-        <w:topLinePunct w:val="0"/>
-        <w:autoSpaceDE/>
-        <w:autoSpaceDN/>
-        <w:bidi w:val="0"/>
-        <w:adjustRightInd/>
-        <w:snapToGrid/>
-        <w:spacing w:beforeAutospacing="0" w:afterAutospacing="0" w:line="360" w:lineRule="auto"/>
-        <w:ind w:left="1265" w:leftChars="0" w:right="0" w:rightChars="0" w:hanging="425" w:firstLineChars="0"/>
-        <w:textAlignment w:val="auto"/>
-        <w:rPr>
-          <w:rFonts w:hint="default" w:ascii="Times New Roman" w:hAnsi="Times New Roman" w:cs="Times New Roman"/>
-          <w:b/>
-          <w:bCs/>
-          <w:sz w:val="24"/>
-          <w:szCs w:val="24"/>
-          <w:shd w:val="clear" w:color="auto" w:fill="auto"/>
-          <w:lang w:val="id-ID"/>
-        </w:rPr>
-      </w:pPr>
-      <w:r>
+        <w:ind w:firstLine="360" w:firstLineChars="150"/>
         <w:rPr>
           <w:rFonts w:hint="default" w:ascii="Times New Roman" w:hAnsi="Times New Roman" w:eastAsia="SimSun" w:cs="Times New Roman"/>
           <w:sz w:val="24"/>
           <w:szCs w:val="24"/>
         </w:rPr>
+      </w:pPr>
+      <w:r>
+        <w:rPr>
+          <w:rFonts w:hint="default" w:ascii="Times New Roman" w:hAnsi="Times New Roman" w:eastAsia="SimSun" w:cs="Times New Roman"/>
+          <w:sz w:val="24"/>
+          <w:szCs w:val="24"/>
+        </w:rPr>
         <w:t xml:space="preserve">Waktu: Estimasi </w:t>
       </w:r>
       <w:r>
@@ -1016,6 +1176,17 @@
         </w:rPr>
         <w:t>bulan.</w:t>
       </w:r>
+    </w:p>
+    <w:p>
+      <w:pPr>
+        <w:ind w:firstLine="360" w:firstLineChars="150"/>
+        <w:rPr>
+          <w:rFonts w:hint="default" w:ascii="Times New Roman" w:hAnsi="Times New Roman" w:eastAsia="SimSun" w:cs="Times New Roman"/>
+          <w:sz w:val="24"/>
+          <w:szCs w:val="24"/>
+          <w:lang w:val="id-ID"/>
+        </w:rPr>
+      </w:pPr>
     </w:p>
     <w:p>
       <w:pPr>
@@ -1031,7 +1202,6 @@
         <w:suppressLineNumbers w:val="0"/>
         <w:tabs>
           <w:tab w:val="left" w:pos="425"/>
-          <w:tab w:val="clear" w:pos="845"/>
         </w:tabs>
         <w:kinsoku/>
         <w:wordWrap/>
@@ -1043,7 +1213,7 @@
         <w:adjustRightInd/>
         <w:snapToGrid/>
         <w:spacing w:beforeAutospacing="0" w:afterAutospacing="0" w:line="360" w:lineRule="auto"/>
-        <w:ind w:left="845" w:leftChars="0" w:right="0" w:rightChars="0" w:hanging="425" w:firstLineChars="0"/>
+        <w:ind w:left="420" w:leftChars="0" w:right="0" w:rightChars="0"/>
         <w:textAlignment w:val="auto"/>
         <w:rPr>
           <w:rFonts w:hint="default" w:ascii="Times New Roman" w:hAnsi="Times New Roman" w:cs="Times New Roman"/>
@@ -1160,9 +1330,9 @@
         </w:rPr>
         <w:drawing>
           <wp:inline distT="0" distB="0" distL="114300" distR="114300">
-            <wp:extent cx="5274310" cy="2842260"/>
-            <wp:effectExtent l="0" t="0" r="2540" b="15240"/>
-            <wp:docPr id="1" name="Gambar 1" descr="use-case-tiket-hotel"/>
+            <wp:extent cx="5270500" cy="2684145"/>
+            <wp:effectExtent l="0" t="0" r="6350" b="1905"/>
+            <wp:docPr id="4" name="Gambar 4" descr="use-case-tiket-hotel"/>
             <wp:cNvGraphicFramePr>
               <a:graphicFrameLocks xmlns:a="http://schemas.openxmlformats.org/drawingml/2006/main" noChangeAspect="1"/>
             </wp:cNvGraphicFramePr>
@@ -1170,7 +1340,7 @@
               <a:graphicData uri="http://schemas.openxmlformats.org/drawingml/2006/picture">
                 <pic:pic xmlns:pic="http://schemas.openxmlformats.org/drawingml/2006/picture">
                   <pic:nvPicPr>
-                    <pic:cNvPr id="1" name="Gambar 1" descr="use-case-tiket-hotel"/>
+                    <pic:cNvPr id="4" name="Gambar 4" descr="use-case-tiket-hotel"/>
                     <pic:cNvPicPr>
                       <a:picLocks noChangeAspect="1"/>
                     </pic:cNvPicPr>
@@ -1184,7 +1354,7 @@
                   <pic:spPr>
                     <a:xfrm>
                       <a:off x="0" y="0"/>
-                      <a:ext cx="5274310" cy="2842260"/>
+                      <a:ext cx="5270500" cy="2684145"/>
                     </a:xfrm>
                     <a:prstGeom prst="rect">
                       <a:avLst/>
@@ -1287,6 +1457,7 @@
         <w:pageBreakBefore w:val="0"/>
         <w:widowControl/>
         <w:numPr>
+          <w:ilvl w:val="0"/>
           <w:numId w:val="0"/>
         </w:numPr>
         <w:suppressLineNumbers w:val="0"/>
@@ -1321,6 +1492,7 @@
         <w:pageBreakBefore w:val="0"/>
         <w:widowControl/>
         <w:numPr>
+          <w:ilvl w:val="0"/>
           <w:numId w:val="0"/>
         </w:numPr>
         <w:suppressLineNumbers w:val="0"/>
@@ -1358,9 +1530,9 @@
         </w:rPr>
         <w:drawing>
           <wp:inline distT="0" distB="0" distL="114300" distR="114300">
-            <wp:extent cx="5271770" cy="2618105"/>
-            <wp:effectExtent l="0" t="0" r="5080" b="10795"/>
-            <wp:docPr id="2" name="Gambar 2" descr="flowchart-tiket-hotel.drawio"/>
+            <wp:extent cx="5271135" cy="2842260"/>
+            <wp:effectExtent l="0" t="0" r="5715" b="15240"/>
+            <wp:docPr id="5" name="Gambar 5" descr="flowchart-tiket-hotel"/>
             <wp:cNvGraphicFramePr>
               <a:graphicFrameLocks xmlns:a="http://schemas.openxmlformats.org/drawingml/2006/main" noChangeAspect="1"/>
             </wp:cNvGraphicFramePr>
@@ -1368,7 +1540,7 @@
               <a:graphicData uri="http://schemas.openxmlformats.org/drawingml/2006/picture">
                 <pic:pic xmlns:pic="http://schemas.openxmlformats.org/drawingml/2006/picture">
                   <pic:nvPicPr>
-                    <pic:cNvPr id="2" name="Gambar 2" descr="flowchart-tiket-hotel.drawio"/>
+                    <pic:cNvPr id="5" name="Gambar 5" descr="flowchart-tiket-hotel"/>
                     <pic:cNvPicPr>
                       <a:picLocks noChangeAspect="1"/>
                     </pic:cNvPicPr>
@@ -1382,7 +1554,7 @@
                   <pic:spPr>
                     <a:xfrm>
                       <a:off x="0" y="0"/>
-                      <a:ext cx="5271770" cy="2618105"/>
+                      <a:ext cx="5271135" cy="2842260"/>
                     </a:xfrm>
                     <a:prstGeom prst="rect">
                       <a:avLst/>
@@ -1403,6 +1575,7 @@
         <w:pageBreakBefore w:val="0"/>
         <w:widowControl/>
         <w:numPr>
+          <w:ilvl w:val="0"/>
           <w:numId w:val="0"/>
         </w:numPr>
         <w:suppressLineNumbers w:val="0"/>
@@ -1438,20 +1611,20 @@
         <w:widowControl/>
         <w:numPr>
           <w:ilvl w:val="0"/>
-          <w:numId w:val="10"/>
-        </w:numPr>
-        <w:suppressLineNumbers w:val="0"/>
-        <w:kinsoku/>
-        <w:wordWrap/>
-        <w:overflowPunct/>
-        <w:topLinePunct w:val="0"/>
-        <w:autoSpaceDE/>
-        <w:autoSpaceDN/>
-        <w:bidi w:val="0"/>
-        <w:adjustRightInd/>
-        <w:snapToGrid/>
-        <w:spacing w:beforeAutospacing="0" w:afterAutospacing="0" w:line="360" w:lineRule="auto"/>
-        <w:ind w:left="1260" w:leftChars="0" w:right="0" w:rightChars="0" w:hanging="420" w:firstLineChars="0"/>
+          <w:numId w:val="0"/>
+        </w:numPr>
+        <w:suppressLineNumbers w:val="0"/>
+        <w:kinsoku/>
+        <w:wordWrap/>
+        <w:overflowPunct/>
+        <w:topLinePunct w:val="0"/>
+        <w:autoSpaceDE/>
+        <w:autoSpaceDN/>
+        <w:bidi w:val="0"/>
+        <w:adjustRightInd/>
+        <w:snapToGrid/>
+        <w:spacing w:beforeAutospacing="0" w:afterAutospacing="0" w:line="360" w:lineRule="auto"/>
+        <w:ind w:right="0" w:rightChars="0"/>
         <w:textAlignment w:val="auto"/>
         <w:rPr>
           <w:rFonts w:hint="default" w:cs="Times New Roman"/>
@@ -1463,7 +1636,31 @@
           <w:lang w:val="id-ID"/>
         </w:rPr>
       </w:pPr>
-      <w:r>
+    </w:p>
+    <w:p>
+      <w:pPr>
+        <w:pStyle w:val="4"/>
+        <w:keepNext w:val="0"/>
+        <w:keepLines w:val="0"/>
+        <w:pageBreakBefore w:val="0"/>
+        <w:widowControl/>
+        <w:numPr>
+          <w:ilvl w:val="0"/>
+          <w:numId w:val="0"/>
+        </w:numPr>
+        <w:suppressLineNumbers w:val="0"/>
+        <w:kinsoku/>
+        <w:wordWrap/>
+        <w:overflowPunct/>
+        <w:topLinePunct w:val="0"/>
+        <w:autoSpaceDE/>
+        <w:autoSpaceDN/>
+        <w:bidi w:val="0"/>
+        <w:adjustRightInd/>
+        <w:snapToGrid/>
+        <w:spacing w:beforeAutospacing="0" w:afterAutospacing="0" w:line="360" w:lineRule="auto"/>
+        <w:ind w:right="0" w:rightChars="0"/>
+        <w:textAlignment w:val="auto"/>
         <w:rPr>
           <w:rFonts w:hint="default" w:cs="Times New Roman"/>
           <w:b w:val="0"/>
@@ -1473,17 +1670,17 @@
           <w:shd w:val="clear" w:color="auto" w:fill="auto"/>
           <w:lang w:val="id-ID"/>
         </w:rPr>
-        <w:t>ERD</w:t>
-      </w:r>
-    </w:p>
-    <w:p>
-      <w:pPr>
-        <w:pStyle w:val="4"/>
-        <w:keepNext w:val="0"/>
-        <w:keepLines w:val="0"/>
-        <w:pageBreakBefore w:val="0"/>
-        <w:widowControl/>
-        <w:numPr>
+      </w:pPr>
+    </w:p>
+    <w:p>
+      <w:pPr>
+        <w:pStyle w:val="4"/>
+        <w:keepNext w:val="0"/>
+        <w:keepLines w:val="0"/>
+        <w:pageBreakBefore w:val="0"/>
+        <w:widowControl/>
+        <w:numPr>
+          <w:ilvl w:val="0"/>
           <w:numId w:val="0"/>
         </w:numPr>
         <w:suppressLineNumbers w:val="0"/>
@@ -1497,7 +1694,7 @@
         <w:adjustRightInd/>
         <w:snapToGrid/>
         <w:spacing w:beforeAutospacing="0" w:afterAutospacing="0" w:line="360" w:lineRule="auto"/>
-        <w:ind w:left="840" w:leftChars="0" w:right="0" w:rightChars="0"/>
+        <w:ind w:right="0" w:rightChars="0"/>
         <w:textAlignment w:val="auto"/>
         <w:rPr>
           <w:rFonts w:hint="default" w:cs="Times New Roman"/>
@@ -1518,6 +1715,7 @@
         <w:pageBreakBefore w:val="0"/>
         <w:widowControl/>
         <w:numPr>
+          <w:ilvl w:val="0"/>
           <w:numId w:val="0"/>
         </w:numPr>
         <w:suppressLineNumbers w:val="0"/>
@@ -1531,7 +1729,7 @@
         <w:adjustRightInd/>
         <w:snapToGrid/>
         <w:spacing w:beforeAutospacing="0" w:afterAutospacing="0" w:line="360" w:lineRule="auto"/>
-        <w:ind w:left="840" w:leftChars="0" w:right="0" w:rightChars="0"/>
+        <w:ind w:right="0" w:rightChars="0"/>
         <w:textAlignment w:val="auto"/>
         <w:rPr>
           <w:rFonts w:hint="default" w:cs="Times New Roman"/>
@@ -1542,14 +1740,32 @@
           <w:shd w:val="clear" w:color="auto" w:fill="auto"/>
           <w:lang w:val="id-ID"/>
         </w:rPr>
-        <w:sectPr>
-          <w:pgSz w:w="11906" w:h="16838"/>
-          <w:pgMar w:top="1440" w:right="1800" w:bottom="1440" w:left="1800" w:header="720" w:footer="720" w:gutter="0"/>
-          <w:cols w:space="720" w:num="1"/>
-          <w:docGrid w:linePitch="360" w:charSpace="0"/>
-        </w:sectPr>
-      </w:pPr>
-      <w:r>
+      </w:pPr>
+    </w:p>
+    <w:p>
+      <w:pPr>
+        <w:pStyle w:val="4"/>
+        <w:keepNext w:val="0"/>
+        <w:keepLines w:val="0"/>
+        <w:pageBreakBefore w:val="0"/>
+        <w:widowControl/>
+        <w:numPr>
+          <w:ilvl w:val="0"/>
+          <w:numId w:val="0"/>
+        </w:numPr>
+        <w:suppressLineNumbers w:val="0"/>
+        <w:kinsoku/>
+        <w:wordWrap/>
+        <w:overflowPunct/>
+        <w:topLinePunct w:val="0"/>
+        <w:autoSpaceDE/>
+        <w:autoSpaceDN/>
+        <w:bidi w:val="0"/>
+        <w:adjustRightInd/>
+        <w:snapToGrid/>
+        <w:spacing w:beforeAutospacing="0" w:afterAutospacing="0" w:line="360" w:lineRule="auto"/>
+        <w:ind w:right="0" w:rightChars="0"/>
+        <w:textAlignment w:val="auto"/>
         <w:rPr>
           <w:rFonts w:hint="default" w:cs="Times New Roman"/>
           <w:b w:val="0"/>
@@ -1559,11 +1775,175 @@
           <w:shd w:val="clear" w:color="auto" w:fill="auto"/>
           <w:lang w:val="id-ID"/>
         </w:rPr>
+      </w:pPr>
+    </w:p>
+    <w:p>
+      <w:pPr>
+        <w:pStyle w:val="4"/>
+        <w:keepNext w:val="0"/>
+        <w:keepLines w:val="0"/>
+        <w:pageBreakBefore w:val="0"/>
+        <w:widowControl/>
+        <w:numPr>
+          <w:ilvl w:val="0"/>
+          <w:numId w:val="0"/>
+        </w:numPr>
+        <w:suppressLineNumbers w:val="0"/>
+        <w:kinsoku/>
+        <w:wordWrap/>
+        <w:overflowPunct/>
+        <w:topLinePunct w:val="0"/>
+        <w:autoSpaceDE/>
+        <w:autoSpaceDN/>
+        <w:bidi w:val="0"/>
+        <w:adjustRightInd/>
+        <w:snapToGrid/>
+        <w:spacing w:beforeAutospacing="0" w:afterAutospacing="0" w:line="360" w:lineRule="auto"/>
+        <w:ind w:right="0" w:rightChars="0"/>
+        <w:textAlignment w:val="auto"/>
+        <w:rPr>
+          <w:rFonts w:hint="default" w:cs="Times New Roman"/>
+          <w:b w:val="0"/>
+          <w:bCs w:val="0"/>
+          <w:sz w:val="24"/>
+          <w:szCs w:val="24"/>
+          <w:shd w:val="clear" w:color="auto" w:fill="auto"/>
+          <w:lang w:val="id-ID"/>
+        </w:rPr>
+      </w:pPr>
+    </w:p>
+    <w:p>
+      <w:pPr>
+        <w:pStyle w:val="4"/>
+        <w:keepNext w:val="0"/>
+        <w:keepLines w:val="0"/>
+        <w:pageBreakBefore w:val="0"/>
+        <w:widowControl/>
+        <w:numPr>
+          <w:ilvl w:val="0"/>
+          <w:numId w:val="10"/>
+        </w:numPr>
+        <w:suppressLineNumbers w:val="0"/>
+        <w:kinsoku/>
+        <w:wordWrap/>
+        <w:overflowPunct/>
+        <w:topLinePunct w:val="0"/>
+        <w:autoSpaceDE/>
+        <w:autoSpaceDN/>
+        <w:bidi w:val="0"/>
+        <w:adjustRightInd/>
+        <w:snapToGrid/>
+        <w:spacing w:beforeAutospacing="0" w:afterAutospacing="0" w:line="360" w:lineRule="auto"/>
+        <w:ind w:left="1260" w:leftChars="0" w:right="0" w:rightChars="0" w:hanging="420" w:firstLineChars="0"/>
+        <w:textAlignment w:val="auto"/>
+        <w:rPr>
+          <w:rFonts w:hint="default" w:cs="Times New Roman"/>
+          <w:b w:val="0"/>
+          <w:bCs w:val="0"/>
+          <w:sz w:val="24"/>
+          <w:szCs w:val="24"/>
+          <w:shd w:val="clear" w:color="auto" w:fill="auto"/>
+          <w:lang w:val="id-ID"/>
+        </w:rPr>
+      </w:pPr>
+      <w:r>
+        <w:rPr>
+          <w:rFonts w:hint="default" w:cs="Times New Roman"/>
+          <w:b w:val="0"/>
+          <w:bCs w:val="0"/>
+          <w:sz w:val="24"/>
+          <w:szCs w:val="24"/>
+          <w:shd w:val="clear" w:color="auto" w:fill="auto"/>
+          <w:lang w:val="id-ID"/>
+        </w:rPr>
+        <w:t>ERD</w:t>
+      </w:r>
+    </w:p>
+    <w:p>
+      <w:pPr>
+        <w:pStyle w:val="4"/>
+        <w:keepNext w:val="0"/>
+        <w:keepLines w:val="0"/>
+        <w:pageBreakBefore w:val="0"/>
+        <w:widowControl/>
+        <w:numPr>
+          <w:ilvl w:val="0"/>
+          <w:numId w:val="0"/>
+        </w:numPr>
+        <w:suppressLineNumbers w:val="0"/>
+        <w:kinsoku/>
+        <w:wordWrap/>
+        <w:overflowPunct/>
+        <w:topLinePunct w:val="0"/>
+        <w:autoSpaceDE/>
+        <w:autoSpaceDN/>
+        <w:bidi w:val="0"/>
+        <w:adjustRightInd/>
+        <w:snapToGrid/>
+        <w:spacing w:beforeAutospacing="0" w:afterAutospacing="0" w:line="360" w:lineRule="auto"/>
+        <w:ind w:left="840" w:leftChars="0" w:right="0" w:rightChars="0"/>
+        <w:textAlignment w:val="auto"/>
+        <w:rPr>
+          <w:rFonts w:hint="default" w:cs="Times New Roman"/>
+          <w:b w:val="0"/>
+          <w:bCs w:val="0"/>
+          <w:sz w:val="24"/>
+          <w:szCs w:val="24"/>
+          <w:shd w:val="clear" w:color="auto" w:fill="auto"/>
+          <w:lang w:val="id-ID"/>
+        </w:rPr>
+      </w:pPr>
+    </w:p>
+    <w:p>
+      <w:pPr>
+        <w:pStyle w:val="4"/>
+        <w:keepNext w:val="0"/>
+        <w:keepLines w:val="0"/>
+        <w:pageBreakBefore w:val="0"/>
+        <w:widowControl/>
+        <w:numPr>
+          <w:ilvl w:val="0"/>
+          <w:numId w:val="0"/>
+        </w:numPr>
+        <w:suppressLineNumbers w:val="0"/>
+        <w:kinsoku/>
+        <w:wordWrap/>
+        <w:overflowPunct/>
+        <w:topLinePunct w:val="0"/>
+        <w:autoSpaceDE/>
+        <w:autoSpaceDN/>
+        <w:bidi w:val="0"/>
+        <w:adjustRightInd/>
+        <w:snapToGrid/>
+        <w:spacing w:beforeAutospacing="0" w:afterAutospacing="0" w:line="360" w:lineRule="auto"/>
+        <w:ind w:left="840" w:leftChars="0" w:right="0" w:rightChars="0"/>
+        <w:textAlignment w:val="auto"/>
+        <w:rPr>
+          <w:rFonts w:hint="default" w:cs="Times New Roman"/>
+          <w:b w:val="0"/>
+          <w:bCs w:val="0"/>
+          <w:sz w:val="24"/>
+          <w:szCs w:val="24"/>
+          <w:shd w:val="clear" w:color="auto" w:fill="auto"/>
+          <w:lang w:val="id-ID"/>
+        </w:rPr>
+      </w:pPr>
+      <w:bookmarkStart w:id="0" w:name="_GoBack"/>
+      <w:r>
+        <w:rPr>
+          <w:rFonts w:hint="default" w:cs="Times New Roman"/>
+          <w:b w:val="0"/>
+          <w:bCs w:val="0"/>
+          <w:sz w:val="24"/>
+          <w:szCs w:val="24"/>
+          <w:shd w:val="clear" w:color="auto" w:fill="auto"/>
+          <w:lang w:val="id-ID"/>
+        </w:rPr>
         <w:drawing>
           <wp:inline distT="0" distB="0" distL="114300" distR="114300">
-            <wp:extent cx="5273675" cy="3844290"/>
-            <wp:effectExtent l="0" t="0" r="3175" b="3810"/>
-            <wp:docPr id="3" name="Gambar 3" descr="erd-tiket-hotel"/>
+            <wp:extent cx="5273675" cy="2260600"/>
+            <wp:effectExtent l="0" t="0" r="3175" b="6350"/>
+            <wp:docPr id="1" name="Gambar 1" descr="erd-tiket-hotel"/>
             <wp:cNvGraphicFramePr>
               <a:graphicFrameLocks xmlns:a="http://schemas.openxmlformats.org/drawingml/2006/main" noChangeAspect="1"/>
             </wp:cNvGraphicFramePr>
@@ -1571,7 +1951,7 @@
               <a:graphicData uri="http://schemas.openxmlformats.org/drawingml/2006/picture">
                 <pic:pic xmlns:pic="http://schemas.openxmlformats.org/drawingml/2006/picture">
                   <pic:nvPicPr>
-                    <pic:cNvPr id="3" name="Gambar 3" descr="erd-tiket-hotel"/>
+                    <pic:cNvPr id="1" name="Gambar 1" descr="erd-tiket-hotel"/>
                     <pic:cNvPicPr>
                       <a:picLocks noChangeAspect="1"/>
                     </pic:cNvPicPr>
@@ -1585,7 +1965,7 @@
                   <pic:spPr>
                     <a:xfrm>
                       <a:off x="0" y="0"/>
-                      <a:ext cx="5273675" cy="3844290"/>
+                      <a:ext cx="5273675" cy="2260600"/>
                     </a:xfrm>
                     <a:prstGeom prst="rect">
                       <a:avLst/>
@@ -1597,8 +1977,355 @@
           </wp:inline>
         </w:drawing>
       </w:r>
-      <w:bookmarkStart w:id="0" w:name="_GoBack"/>
       <w:bookmarkEnd w:id="0"/>
+    </w:p>
+    <w:p>
+      <w:pPr>
+        <w:pStyle w:val="4"/>
+        <w:keepNext w:val="0"/>
+        <w:keepLines w:val="0"/>
+        <w:pageBreakBefore w:val="0"/>
+        <w:widowControl/>
+        <w:numPr>
+          <w:ilvl w:val="0"/>
+          <w:numId w:val="0"/>
+        </w:numPr>
+        <w:suppressLineNumbers w:val="0"/>
+        <w:kinsoku/>
+        <w:wordWrap/>
+        <w:overflowPunct/>
+        <w:topLinePunct w:val="0"/>
+        <w:autoSpaceDE/>
+        <w:autoSpaceDN/>
+        <w:bidi w:val="0"/>
+        <w:adjustRightInd/>
+        <w:snapToGrid/>
+        <w:spacing w:beforeAutospacing="0" w:afterAutospacing="0" w:line="360" w:lineRule="auto"/>
+        <w:ind w:right="0" w:rightChars="0"/>
+        <w:textAlignment w:val="auto"/>
+        <w:rPr>
+          <w:rFonts w:hint="default" w:cs="Times New Roman"/>
+          <w:b w:val="0"/>
+          <w:bCs w:val="0"/>
+          <w:sz w:val="24"/>
+          <w:szCs w:val="24"/>
+          <w:shd w:val="clear" w:color="auto" w:fill="auto"/>
+          <w:lang w:val="id-ID"/>
+        </w:rPr>
+      </w:pPr>
+    </w:p>
+    <w:p>
+      <w:pPr>
+        <w:pStyle w:val="4"/>
+        <w:keepNext w:val="0"/>
+        <w:keepLines w:val="0"/>
+        <w:pageBreakBefore w:val="0"/>
+        <w:widowControl/>
+        <w:numPr>
+          <w:ilvl w:val="0"/>
+          <w:numId w:val="11"/>
+        </w:numPr>
+        <w:suppressLineNumbers w:val="0"/>
+        <w:kinsoku/>
+        <w:wordWrap/>
+        <w:overflowPunct/>
+        <w:topLinePunct w:val="0"/>
+        <w:autoSpaceDE/>
+        <w:autoSpaceDN/>
+        <w:bidi w:val="0"/>
+        <w:adjustRightInd/>
+        <w:snapToGrid/>
+        <w:spacing w:beforeAutospacing="0" w:afterAutospacing="0" w:line="360" w:lineRule="auto"/>
+        <w:ind w:left="420" w:leftChars="0" w:right="0" w:rightChars="0"/>
+        <w:textAlignment w:val="auto"/>
+        <w:rPr>
+          <w:rFonts w:hint="default" w:cs="Times New Roman"/>
+          <w:b/>
+          <w:bCs/>
+          <w:sz w:val="28"/>
+          <w:szCs w:val="28"/>
+          <w:shd w:val="clear" w:color="auto" w:fill="auto"/>
+          <w:lang w:val="id-ID"/>
+        </w:rPr>
+      </w:pPr>
+      <w:r>
+        <w:rPr>
+          <w:rFonts w:hint="default" w:cs="Times New Roman"/>
+          <w:b/>
+          <w:bCs/>
+          <w:sz w:val="28"/>
+          <w:szCs w:val="28"/>
+          <w:shd w:val="clear" w:color="auto" w:fill="auto"/>
+          <w:lang w:val="id-ID"/>
+        </w:rPr>
+        <w:t>Perencaan teknologi</w:t>
+      </w:r>
+    </w:p>
+    <w:p>
+      <w:pPr>
+        <w:pStyle w:val="4"/>
+        <w:keepNext w:val="0"/>
+        <w:keepLines w:val="0"/>
+        <w:pageBreakBefore w:val="0"/>
+        <w:widowControl/>
+        <w:numPr>
+          <w:ilvl w:val="0"/>
+          <w:numId w:val="12"/>
+        </w:numPr>
+        <w:suppressLineNumbers w:val="0"/>
+        <w:kinsoku/>
+        <w:wordWrap/>
+        <w:overflowPunct/>
+        <w:topLinePunct w:val="0"/>
+        <w:autoSpaceDE/>
+        <w:autoSpaceDN/>
+        <w:bidi w:val="0"/>
+        <w:adjustRightInd/>
+        <w:snapToGrid/>
+        <w:spacing w:beforeAutospacing="0" w:afterAutospacing="0" w:line="360" w:lineRule="auto"/>
+        <w:ind w:left="1259" w:leftChars="0" w:hanging="420" w:firstLineChars="0"/>
+        <w:textAlignment w:val="auto"/>
+      </w:pPr>
+      <w:r>
+        <w:t>Bahasa: PHP (</w:t>
+      </w:r>
+      <w:r>
+        <w:rPr>
+          <w:rFonts w:hint="default"/>
+          <w:lang w:val="id-ID"/>
+        </w:rPr>
+        <w:t xml:space="preserve"> Native )</w:t>
+      </w:r>
+      <w:r>
+        <w:t>.</w:t>
+      </w:r>
+    </w:p>
+    <w:p>
+      <w:pPr>
+        <w:pStyle w:val="4"/>
+        <w:keepNext w:val="0"/>
+        <w:keepLines w:val="0"/>
+        <w:pageBreakBefore w:val="0"/>
+        <w:widowControl/>
+        <w:numPr>
+          <w:ilvl w:val="0"/>
+          <w:numId w:val="12"/>
+        </w:numPr>
+        <w:suppressLineNumbers w:val="0"/>
+        <w:kinsoku/>
+        <w:wordWrap/>
+        <w:overflowPunct/>
+        <w:topLinePunct w:val="0"/>
+        <w:autoSpaceDE/>
+        <w:autoSpaceDN/>
+        <w:bidi w:val="0"/>
+        <w:adjustRightInd/>
+        <w:snapToGrid/>
+        <w:spacing w:beforeAutospacing="0" w:afterAutospacing="0" w:line="360" w:lineRule="auto"/>
+        <w:ind w:left="1259" w:leftChars="0" w:hanging="420" w:firstLineChars="0"/>
+        <w:textAlignment w:val="auto"/>
+      </w:pPr>
+      <w:r>
+        <w:t>Database: MySQL.</w:t>
+      </w:r>
+    </w:p>
+    <w:p>
+      <w:pPr>
+        <w:pStyle w:val="4"/>
+        <w:keepNext w:val="0"/>
+        <w:keepLines w:val="0"/>
+        <w:pageBreakBefore w:val="0"/>
+        <w:widowControl/>
+        <w:numPr>
+          <w:ilvl w:val="0"/>
+          <w:numId w:val="12"/>
+        </w:numPr>
+        <w:suppressLineNumbers w:val="0"/>
+        <w:kinsoku/>
+        <w:wordWrap/>
+        <w:overflowPunct/>
+        <w:topLinePunct w:val="0"/>
+        <w:autoSpaceDE/>
+        <w:autoSpaceDN/>
+        <w:bidi w:val="0"/>
+        <w:adjustRightInd/>
+        <w:snapToGrid/>
+        <w:spacing w:beforeAutospacing="0" w:afterAutospacing="0" w:line="360" w:lineRule="auto"/>
+        <w:ind w:left="1259" w:leftChars="0" w:hanging="420" w:firstLineChars="0"/>
+        <w:textAlignment w:val="auto"/>
+        <w:rPr>
+          <w:rFonts w:hint="default" w:cs="Times New Roman"/>
+          <w:b/>
+          <w:bCs/>
+          <w:sz w:val="28"/>
+          <w:szCs w:val="28"/>
+          <w:shd w:val="clear" w:color="auto" w:fill="auto"/>
+          <w:lang w:val="id-ID"/>
+        </w:rPr>
+      </w:pPr>
+      <w:r>
+        <w:t xml:space="preserve">Hosting: </w:t>
+      </w:r>
+      <w:r>
+        <w:rPr>
+          <w:rFonts w:hint="default"/>
+          <w:lang w:val="id-ID"/>
+        </w:rPr>
+        <w:t>-</w:t>
+      </w:r>
+    </w:p>
+    <w:p>
+      <w:pPr>
+        <w:pStyle w:val="4"/>
+        <w:keepNext w:val="0"/>
+        <w:keepLines w:val="0"/>
+        <w:pageBreakBefore w:val="0"/>
+        <w:widowControl/>
+        <w:numPr>
+          <w:ilvl w:val="0"/>
+          <w:numId w:val="0"/>
+        </w:numPr>
+        <w:suppressLineNumbers w:val="0"/>
+        <w:kinsoku/>
+        <w:wordWrap/>
+        <w:overflowPunct/>
+        <w:topLinePunct w:val="0"/>
+        <w:autoSpaceDE/>
+        <w:autoSpaceDN/>
+        <w:bidi w:val="0"/>
+        <w:adjustRightInd/>
+        <w:snapToGrid/>
+        <w:spacing w:before="0" w:beforeAutospacing="0" w:after="0" w:afterAutospacing="0" w:line="360" w:lineRule="auto"/>
+        <w:ind w:right="0" w:rightChars="0"/>
+        <w:jc w:val="left"/>
+        <w:textAlignment w:val="auto"/>
+        <w:rPr>
+          <w:rFonts w:hint="default"/>
+          <w:lang w:val="id-ID"/>
+        </w:rPr>
+      </w:pPr>
+    </w:p>
+    <w:p>
+      <w:pPr>
+        <w:pStyle w:val="4"/>
+        <w:keepNext w:val="0"/>
+        <w:keepLines w:val="0"/>
+        <w:pageBreakBefore w:val="0"/>
+        <w:widowControl/>
+        <w:numPr>
+          <w:ilvl w:val="0"/>
+          <w:numId w:val="11"/>
+        </w:numPr>
+        <w:suppressLineNumbers w:val="0"/>
+        <w:kinsoku/>
+        <w:wordWrap/>
+        <w:overflowPunct/>
+        <w:topLinePunct w:val="0"/>
+        <w:autoSpaceDE/>
+        <w:autoSpaceDN/>
+        <w:bidi w:val="0"/>
+        <w:adjustRightInd/>
+        <w:snapToGrid/>
+        <w:spacing w:before="0" w:beforeAutospacing="0" w:after="0" w:afterAutospacing="0" w:line="360" w:lineRule="auto"/>
+        <w:ind w:left="420" w:leftChars="0" w:right="0" w:rightChars="0" w:firstLine="0" w:firstLineChars="0"/>
+        <w:jc w:val="left"/>
+        <w:textAlignment w:val="auto"/>
+        <w:rPr>
+          <w:rFonts w:hint="default"/>
+          <w:b/>
+          <w:bCs/>
+          <w:sz w:val="28"/>
+          <w:szCs w:val="28"/>
+          <w:lang w:val="id-ID"/>
+        </w:rPr>
+      </w:pPr>
+      <w:r>
+        <w:rPr>
+          <w:rFonts w:hint="default"/>
+          <w:b/>
+          <w:bCs/>
+          <w:sz w:val="28"/>
+          <w:szCs w:val="28"/>
+          <w:lang w:val="id-ID"/>
+        </w:rPr>
+        <w:t>Risiko dan Solusi</w:t>
+      </w:r>
+    </w:p>
+    <w:p>
+      <w:pPr>
+        <w:pStyle w:val="4"/>
+        <w:keepNext w:val="0"/>
+        <w:keepLines w:val="0"/>
+        <w:pageBreakBefore w:val="0"/>
+        <w:widowControl/>
+        <w:numPr>
+          <w:ilvl w:val="0"/>
+          <w:numId w:val="0"/>
+        </w:numPr>
+        <w:suppressLineNumbers w:val="0"/>
+        <w:kinsoku/>
+        <w:wordWrap/>
+        <w:overflowPunct/>
+        <w:topLinePunct w:val="0"/>
+        <w:autoSpaceDE/>
+        <w:autoSpaceDN/>
+        <w:bidi w:val="0"/>
+        <w:adjustRightInd/>
+        <w:snapToGrid/>
+        <w:spacing w:before="0" w:beforeAutospacing="0" w:after="0" w:afterAutospacing="0" w:line="360" w:lineRule="auto"/>
+        <w:ind w:right="0" w:rightChars="0"/>
+        <w:jc w:val="left"/>
+        <w:textAlignment w:val="auto"/>
+        <w:rPr>
+          <w:rFonts w:hint="default"/>
+          <w:b/>
+          <w:bCs/>
+          <w:sz w:val="28"/>
+          <w:szCs w:val="28"/>
+          <w:lang w:val="id-ID"/>
+        </w:rPr>
+      </w:pPr>
+    </w:p>
+    <w:p>
+      <w:pPr>
+        <w:pStyle w:val="4"/>
+        <w:keepNext w:val="0"/>
+        <w:keepLines w:val="0"/>
+        <w:pageBreakBefore w:val="0"/>
+        <w:widowControl/>
+        <w:numPr>
+          <w:ilvl w:val="0"/>
+          <w:numId w:val="0"/>
+        </w:numPr>
+        <w:suppressLineNumbers w:val="0"/>
+        <w:kinsoku/>
+        <w:wordWrap/>
+        <w:overflowPunct/>
+        <w:topLinePunct w:val="0"/>
+        <w:autoSpaceDE/>
+        <w:autoSpaceDN/>
+        <w:bidi w:val="0"/>
+        <w:adjustRightInd/>
+        <w:snapToGrid/>
+        <w:spacing w:before="0" w:beforeAutospacing="0" w:after="0" w:afterAutospacing="0" w:line="360" w:lineRule="auto"/>
+        <w:ind w:right="0" w:rightChars="0"/>
+        <w:jc w:val="left"/>
+        <w:textAlignment w:val="auto"/>
+        <w:rPr>
+          <w:rFonts w:hint="default"/>
+          <w:b/>
+          <w:bCs/>
+          <w:sz w:val="28"/>
+          <w:szCs w:val="28"/>
+          <w:lang w:val="id-ID"/>
+        </w:rPr>
+        <w:sectPr>
+          <w:pgSz w:w="11906" w:h="16838"/>
+          <w:pgMar w:top="1440" w:right="1800" w:bottom="1440" w:left="1800" w:header="720" w:footer="720" w:gutter="0"/>
+          <w:cols w:space="720" w:num="1"/>
+          <w:docGrid w:linePitch="360" w:charSpace="0"/>
+        </w:sectPr>
+      </w:pPr>
     </w:p>
     <w:p>
       <w:pPr>
@@ -1688,146 +2415,36 @@
     </w:lvl>
   </w:abstractNum>
   <w:abstractNum w:abstractNumId="2">
-    <w:nsid w:val="DBCF6B75"/>
-    <w:multiLevelType w:val="multilevel"/>
-    <w:tmpl w:val="DBCF6B75"/>
+    <w:nsid w:val="D6E4B0C9"/>
+    <w:multiLevelType w:val="singleLevel"/>
+    <w:tmpl w:val="D6E4B0C9"/>
     <w:lvl w:ilvl="0" w:tentative="0">
-      <w:start w:val="1"/>
-      <w:numFmt w:val="lowerLetter"/>
+      <w:start w:val="3"/>
+      <w:numFmt w:val="upperLetter"/>
+      <w:suff w:val="space"/>
       <w:lvlText w:val="%1."/>
       <w:lvlJc w:val="left"/>
       <w:pPr>
-        <w:tabs>
-          <w:tab w:val="left" w:pos="425"/>
-        </w:tabs>
-        <w:ind w:left="425" w:leftChars="0"/>
-      </w:pPr>
-      <w:rPr>
-        <w:rFonts w:hint="default"/>
-      </w:rPr>
-    </w:lvl>
-    <w:lvl w:ilvl="1" w:tentative="0">
-      <w:start w:val="1"/>
-      <w:numFmt w:val="lowerLetter"/>
-      <w:lvlText w:val="%2."/>
-      <w:lvlJc w:val="left"/>
-      <w:pPr>
-        <w:tabs>
-          <w:tab w:val="left" w:pos="425"/>
-        </w:tabs>
-        <w:ind w:left="425" w:leftChars="0" w:hanging="5" w:firstLineChars="0"/>
-      </w:pPr>
-      <w:rPr>
-        <w:rFonts w:hint="default"/>
-      </w:rPr>
-    </w:lvl>
-    <w:lvl w:ilvl="2" w:tentative="0">
-      <w:start w:val="1"/>
-      <w:numFmt w:val="lowerRoman"/>
-      <w:lvlText w:val="%3."/>
-      <w:lvlJc w:val="left"/>
-      <w:pPr>
-        <w:tabs>
-          <w:tab w:val="left" w:pos="425"/>
-        </w:tabs>
-        <w:ind w:left="425" w:leftChars="0" w:firstLine="415" w:firstLineChars="0"/>
-      </w:pPr>
-      <w:rPr>
-        <w:rFonts w:hint="default"/>
-      </w:rPr>
-    </w:lvl>
-    <w:lvl w:ilvl="3" w:tentative="0">
-      <w:start w:val="1"/>
-      <w:numFmt w:val="decimal"/>
-      <w:lvlText w:val="%4."/>
-      <w:lvlJc w:val="left"/>
-      <w:pPr>
-        <w:tabs>
-          <w:tab w:val="left" w:pos="425"/>
-        </w:tabs>
-        <w:ind w:left="425" w:leftChars="0" w:firstLine="835" w:firstLineChars="0"/>
-      </w:pPr>
-      <w:rPr>
-        <w:rFonts w:hint="default"/>
-      </w:rPr>
-    </w:lvl>
-    <w:lvl w:ilvl="4" w:tentative="0">
-      <w:start w:val="1"/>
-      <w:numFmt w:val="lowerLetter"/>
-      <w:lvlText w:val="%5."/>
-      <w:lvlJc w:val="left"/>
-      <w:pPr>
-        <w:tabs>
-          <w:tab w:val="left" w:pos="425"/>
-        </w:tabs>
-        <w:ind w:left="425" w:leftChars="0" w:firstLine="1255" w:firstLineChars="0"/>
-      </w:pPr>
-      <w:rPr>
-        <w:rFonts w:hint="default"/>
-      </w:rPr>
-    </w:lvl>
-    <w:lvl w:ilvl="5" w:tentative="0">
-      <w:start w:val="1"/>
-      <w:numFmt w:val="lowerRoman"/>
-      <w:lvlText w:val="%6."/>
-      <w:lvlJc w:val="left"/>
-      <w:pPr>
-        <w:tabs>
-          <w:tab w:val="left" w:pos="425"/>
-        </w:tabs>
-        <w:ind w:left="425" w:leftChars="0" w:firstLine="1675" w:firstLineChars="0"/>
-      </w:pPr>
-      <w:rPr>
-        <w:rFonts w:hint="default"/>
-      </w:rPr>
-    </w:lvl>
-    <w:lvl w:ilvl="6" w:tentative="0">
-      <w:start w:val="1"/>
-      <w:numFmt w:val="decimal"/>
-      <w:lvlText w:val="%7."/>
-      <w:lvlJc w:val="left"/>
-      <w:pPr>
-        <w:tabs>
-          <w:tab w:val="left" w:pos="425"/>
-        </w:tabs>
-        <w:ind w:left="425" w:leftChars="0" w:firstLine="2095" w:firstLineChars="0"/>
-      </w:pPr>
-      <w:rPr>
-        <w:rFonts w:hint="default"/>
-      </w:rPr>
-    </w:lvl>
-    <w:lvl w:ilvl="7" w:tentative="0">
-      <w:start w:val="1"/>
-      <w:numFmt w:val="lowerLetter"/>
-      <w:lvlText w:val="%8."/>
-      <w:lvlJc w:val="left"/>
-      <w:pPr>
-        <w:tabs>
-          <w:tab w:val="left" w:pos="425"/>
-        </w:tabs>
-        <w:ind w:left="425" w:leftChars="0" w:firstLine="2515" w:firstLineChars="0"/>
-      </w:pPr>
-      <w:rPr>
-        <w:rFonts w:hint="default"/>
-      </w:rPr>
-    </w:lvl>
-    <w:lvl w:ilvl="8" w:tentative="0">
-      <w:start w:val="1"/>
-      <w:numFmt w:val="lowerRoman"/>
-      <w:lvlText w:val="%9."/>
-      <w:lvlJc w:val="left"/>
-      <w:pPr>
-        <w:tabs>
-          <w:tab w:val="left" w:pos="425"/>
-        </w:tabs>
-        <w:ind w:left="425" w:leftChars="0" w:firstLine="2935" w:firstLineChars="0"/>
-      </w:pPr>
-      <w:rPr>
-        <w:rFonts w:hint="default"/>
-      </w:rPr>
+        <w:ind w:left="420"/>
+      </w:pPr>
     </w:lvl>
   </w:abstractNum>
   <w:abstractNum w:abstractNumId="3">
+    <w:nsid w:val="F6922FE6"/>
+    <w:multiLevelType w:val="singleLevel"/>
+    <w:tmpl w:val="F6922FE6"/>
+    <w:lvl w:ilvl="0" w:tentative="0">
+      <w:start w:val="1"/>
+      <w:numFmt w:val="upperLetter"/>
+      <w:suff w:val="space"/>
+      <w:lvlText w:val="%1."/>
+      <w:lvlJc w:val="left"/>
+      <w:pPr>
+        <w:ind w:left="420"/>
+      </w:pPr>
+    </w:lvl>
+  </w:abstractNum>
+  <w:abstractNum w:abstractNumId="4">
     <w:nsid w:val="0308922D"/>
     <w:multiLevelType w:val="multilevel"/>
     <w:tmpl w:val="0308922D"/>
@@ -1959,7 +2576,7 @@
       </w:rPr>
     </w:lvl>
   </w:abstractNum>
-  <w:abstractNum w:abstractNumId="4">
+  <w:abstractNum w:abstractNumId="5">
     <w:nsid w:val="0BE83627"/>
     <w:multiLevelType w:val="singleLevel"/>
     <w:tmpl w:val="0BE83627"/>
@@ -1979,7 +2596,7 @@
       </w:rPr>
     </w:lvl>
   </w:abstractNum>
-  <w:abstractNum w:abstractNumId="5">
+  <w:abstractNum w:abstractNumId="6">
     <w:nsid w:val="1ECFC95F"/>
     <w:multiLevelType w:val="multilevel"/>
     <w:tmpl w:val="1ECFC95F"/>
@@ -2101,7 +2718,19 @@
       </w:rPr>
     </w:lvl>
   </w:abstractNum>
-  <w:abstractNum w:abstractNumId="6">
+  <w:abstractNum w:abstractNumId="7">
+    <w:nsid w:val="1F5C0775"/>
+    <w:multiLevelType w:val="singleLevel"/>
+    <w:tmpl w:val="1F5C0775"/>
+    <w:lvl w:ilvl="0" w:tentative="0">
+      <w:start w:val="2"/>
+      <w:numFmt w:val="upperLetter"/>
+      <w:suff w:val="space"/>
+      <w:lvlText w:val="%1."/>
+      <w:lvlJc w:val="left"/>
+    </w:lvl>
+  </w:abstractNum>
+  <w:abstractNum w:abstractNumId="8">
     <w:nsid w:val="2B71B91D"/>
     <w:multiLevelType w:val="multilevel"/>
     <w:tmpl w:val="2B71B91D"/>
@@ -2233,7 +2862,27 @@
       </w:rPr>
     </w:lvl>
   </w:abstractNum>
-  <w:abstractNum w:abstractNumId="7">
+  <w:abstractNum w:abstractNumId="9">
+    <w:nsid w:val="3AB983ED"/>
+    <w:multiLevelType w:val="singleLevel"/>
+    <w:tmpl w:val="3AB983ED"/>
+    <w:lvl w:ilvl="0" w:tentative="0">
+      <w:start w:val="1"/>
+      <w:numFmt w:val="bullet"/>
+      <w:lvlText w:val=""/>
+      <w:lvlJc w:val="left"/>
+      <w:pPr>
+        <w:tabs>
+          <w:tab w:val="left" w:pos="1260"/>
+        </w:tabs>
+        <w:ind w:left="1260" w:leftChars="0" w:hanging="420" w:firstLineChars="0"/>
+      </w:pPr>
+      <w:rPr>
+        <w:rFonts w:hint="default" w:ascii="Wingdings" w:hAnsi="Wingdings"/>
+      </w:rPr>
+    </w:lvl>
+  </w:abstractNum>
+  <w:abstractNum w:abstractNumId="10">
     <w:nsid w:val="40C93C6A"/>
     <w:multiLevelType w:val="singleLevel"/>
     <w:tmpl w:val="40C93C6A"/>
@@ -2253,27 +2902,7 @@
       </w:rPr>
     </w:lvl>
   </w:abstractNum>
-  <w:abstractNum w:abstractNumId="8">
-    <w:nsid w:val="5A32B600"/>
-    <w:multiLevelType w:val="singleLevel"/>
-    <w:tmpl w:val="5A32B600"/>
-    <w:lvl w:ilvl="0" w:tentative="0">
-      <w:start w:val="2"/>
-      <w:numFmt w:val="lowerLetter"/>
-      <w:lvlText w:val="%1."/>
-      <w:lvlJc w:val="left"/>
-      <w:pPr>
-        <w:tabs>
-          <w:tab w:val="left" w:pos="845"/>
-        </w:tabs>
-        <w:ind w:left="845" w:leftChars="0" w:hanging="425" w:firstLineChars="0"/>
-      </w:pPr>
-      <w:rPr>
-        <w:rFonts w:hint="default"/>
-      </w:rPr>
-    </w:lvl>
-  </w:abstractNum>
-  <w:abstractNum w:abstractNumId="9">
+  <w:abstractNum w:abstractNumId="11">
     <w:nsid w:val="5C9C7328"/>
     <w:multiLevelType w:val="singleLevel"/>
     <w:tmpl w:val="5C9C7328"/>
@@ -2294,34 +2923,40 @@
     </w:lvl>
   </w:abstractNum>
   <w:num w:numId="1">
-    <w:abstractNumId w:val="3"/>
+    <w:abstractNumId w:val="4"/>
   </w:num>
   <w:num w:numId="2">
-    <w:abstractNumId w:val="5"/>
+    <w:abstractNumId w:val="6"/>
   </w:num>
   <w:num w:numId="3">
-    <w:abstractNumId w:val="6"/>
+    <w:abstractNumId w:val="8"/>
   </w:num>
   <w:num w:numId="4">
-    <w:abstractNumId w:val="4"/>
+    <w:abstractNumId w:val="5"/>
   </w:num>
   <w:num w:numId="5">
     <w:abstractNumId w:val="0"/>
   </w:num>
   <w:num w:numId="6">
-    <w:abstractNumId w:val="2"/>
+    <w:abstractNumId w:val="3"/>
   </w:num>
   <w:num w:numId="7">
-    <w:abstractNumId w:val="9"/>
+    <w:abstractNumId w:val="11"/>
   </w:num>
   <w:num w:numId="8">
-    <w:abstractNumId w:val="8"/>
+    <w:abstractNumId w:val="7"/>
   </w:num>
   <w:num w:numId="9">
     <w:abstractNumId w:val="1"/>
   </w:num>
   <w:num w:numId="10">
-    <w:abstractNumId w:val="7"/>
+    <w:abstractNumId w:val="10"/>
+  </w:num>
+  <w:num w:numId="11">
+    <w:abstractNumId w:val="2"/>
+  </w:num>
+  <w:num w:numId="12">
+    <w:abstractNumId w:val="9"/>
   </w:num>
 </w:numbering>
 </file>
@@ -2429,7 +3064,7 @@
     <w:lsdException w:unhideWhenUsed="0" w:uiPriority="0" w:semiHidden="0" w:name="Document Map"/>
     <w:lsdException w:unhideWhenUsed="0" w:uiPriority="0" w:semiHidden="0" w:name="Plain Text"/>
     <w:lsdException w:unhideWhenUsed="0" w:uiPriority="0" w:semiHidden="0" w:name="E-mail Signature"/>
-    <w:lsdException w:unhideWhenUsed="0" w:uiPriority="0" w:semiHidden="0" w:name="Normal (Web)"/>
+    <w:lsdException w:qFormat="1" w:unhideWhenUsed="0" w:uiPriority="0" w:semiHidden="0" w:name="Normal (Web)"/>
     <w:lsdException w:unhideWhenUsed="0" w:uiPriority="0" w:semiHidden="0" w:name="HTML Acronym"/>
     <w:lsdException w:unhideWhenUsed="0" w:uiPriority="0" w:semiHidden="0" w:name="HTML Address"/>
     <w:lsdException w:unhideWhenUsed="0" w:uiPriority="0" w:semiHidden="0" w:name="HTML Cite"/>
@@ -2440,7 +3075,7 @@
     <w:lsdException w:unhideWhenUsed="0" w:uiPriority="0" w:semiHidden="0" w:name="HTML Sample"/>
     <w:lsdException w:unhideWhenUsed="0" w:uiPriority="0" w:semiHidden="0" w:name="HTML Typewriter"/>
     <w:lsdException w:unhideWhenUsed="0" w:uiPriority="0" w:semiHidden="0" w:name="HTML Variable"/>
-    <w:lsdException w:unhideWhenUsed="0" w:uiPriority="0" w:name="Normal Table"/>
+    <w:lsdException w:qFormat="1" w:unhideWhenUsed="0" w:uiPriority="0" w:name="Normal Table"/>
     <w:lsdException w:unhideWhenUsed="0" w:uiPriority="0" w:semiHidden="0" w:name="annotation subject"/>
     <w:lsdException w:unhideWhenUsed="0" w:uiPriority="0" w:semiHidden="0" w:name="Table Simple 1"/>
     <w:lsdException w:unhideWhenUsed="0" w:uiPriority="0" w:semiHidden="0" w:name="Table Simple 2"/>
@@ -2603,6 +3238,7 @@
   <w:style w:type="table" w:default="1" w:styleId="3">
     <w:name w:val="Normal Table"/>
     <w:semiHidden/>
+    <w:qFormat/>
     <w:uiPriority w:val="0"/>
     <w:tblPr>
       <w:tblCellMar>
@@ -2615,6 +3251,7 @@
   </w:style>
   <w:style w:type="paragraph" w:styleId="4">
     <w:name w:val="Normal (Web)"/>
+    <w:qFormat/>
     <w:uiPriority w:val="0"/>
     <w:pPr>
       <w:spacing w:before="0" w:beforeAutospacing="1" w:after="0" w:afterAutospacing="1"/>

</xml_diff>